<commit_message>
Table of contents is refreshed in Analysis Report.
</commit_message>
<xml_diff>
--- a/reports/RSimAnalysisReport_Revised.docx
+++ b/reports/RSimAnalysisReport_Revised.docx
@@ -514,7 +514,6 @@
       <w:pPr>
         <w:pStyle w:val="T1"/>
         <w:tabs>
-          <w:tab w:val="left" w:pos="400"/>
           <w:tab w:val="right" w:leader="underscore" w:pos="8299"/>
         </w:tabs>
         <w:rPr>
@@ -564,54 +563,34 @@
         </w:rPr>
         <w:fldChar w:fldCharType="separate"/>
       </w:r>
-      <w:hyperlink w:anchor="_Toc415779707" w:history="1">
+      <w:hyperlink w:anchor="_Toc415780703" w:history="1">
         <w:r>
           <w:rPr>
             <w:rStyle w:val="Kpr"/>
             <w:noProof/>
           </w:rPr>
-          <w:t>1</w:t>
-        </w:r>
-        <w:r>
-          <w:rPr>
-            <w:rFonts w:asciiTheme="minorHAnsi" w:eastAsiaTheme="minorEastAsia" w:hAnsiTheme="minorHAnsi" w:cstheme="minorBidi"/>
-            <w:b w:val="0"/>
-            <w:bCs w:val="0"/>
-            <w:i w:val="0"/>
-            <w:iCs w:val="0"/>
-            <w:noProof/>
-            <w:sz w:val="22"/>
-            <w:szCs w:val="22"/>
+          <w:t>Introduction</w:t>
+        </w:r>
+        <w:r>
+          <w:rPr>
+            <w:noProof/>
+            <w:webHidden/>
           </w:rPr>
           <w:tab/>
         </w:r>
         <w:r>
           <w:rPr>
-            <w:rStyle w:val="Kpr"/>
-            <w:noProof/>
-          </w:rPr>
-          <w:t>Introduction</w:t>
-        </w:r>
-        <w:r>
-          <w:rPr>
             <w:noProof/>
             <w:webHidden/>
           </w:rPr>
-          <w:tab/>
+          <w:fldChar w:fldCharType="begin"/>
         </w:r>
         <w:r>
           <w:rPr>
             <w:noProof/>
             <w:webHidden/>
           </w:rPr>
-          <w:fldChar w:fldCharType="begin"/>
-        </w:r>
-        <w:r>
-          <w:rPr>
-            <w:noProof/>
-            <w:webHidden/>
-          </w:rPr>
-          <w:instrText xml:space="preserve"> PAGEREF _Toc415779707 \h </w:instrText>
+          <w:instrText xml:space="preserve"> PAGEREF _Toc415780703 \h </w:instrText>
         </w:r>
         <w:r>
           <w:rPr>
@@ -646,7 +625,6 @@
       <w:pPr>
         <w:pStyle w:val="T1"/>
         <w:tabs>
-          <w:tab w:val="left" w:pos="400"/>
           <w:tab w:val="right" w:leader="underscore" w:pos="8299"/>
         </w:tabs>
         <w:rPr>
@@ -660,54 +638,34 @@
           <w:szCs w:val="22"/>
         </w:rPr>
       </w:pPr>
-      <w:hyperlink w:anchor="_Toc415779708" w:history="1">
+      <w:hyperlink w:anchor="_Toc415780704" w:history="1">
         <w:r>
           <w:rPr>
             <w:rStyle w:val="Kpr"/>
             <w:noProof/>
           </w:rPr>
-          <w:t>2</w:t>
-        </w:r>
-        <w:r>
-          <w:rPr>
-            <w:rFonts w:asciiTheme="minorHAnsi" w:eastAsiaTheme="minorEastAsia" w:hAnsiTheme="minorHAnsi" w:cstheme="minorBidi"/>
-            <w:b w:val="0"/>
-            <w:bCs w:val="0"/>
-            <w:i w:val="0"/>
-            <w:iCs w:val="0"/>
-            <w:noProof/>
-            <w:sz w:val="22"/>
-            <w:szCs w:val="22"/>
+          <w:t>Current System</w:t>
+        </w:r>
+        <w:r>
+          <w:rPr>
+            <w:noProof/>
+            <w:webHidden/>
           </w:rPr>
           <w:tab/>
         </w:r>
         <w:r>
           <w:rPr>
-            <w:rStyle w:val="Kpr"/>
-            <w:noProof/>
-          </w:rPr>
-          <w:t>Current System</w:t>
-        </w:r>
-        <w:r>
-          <w:rPr>
             <w:noProof/>
             <w:webHidden/>
           </w:rPr>
-          <w:tab/>
+          <w:fldChar w:fldCharType="begin"/>
         </w:r>
         <w:r>
           <w:rPr>
             <w:noProof/>
             <w:webHidden/>
           </w:rPr>
-          <w:fldChar w:fldCharType="begin"/>
-        </w:r>
-        <w:r>
-          <w:rPr>
-            <w:noProof/>
-            <w:webHidden/>
-          </w:rPr>
-          <w:instrText xml:space="preserve"> PAGEREF _Toc415779708 \h </w:instrText>
+          <w:instrText xml:space="preserve"> PAGEREF _Toc415780704 \h </w:instrText>
         </w:r>
         <w:r>
           <w:rPr>
@@ -742,7 +700,6 @@
       <w:pPr>
         <w:pStyle w:val="T1"/>
         <w:tabs>
-          <w:tab w:val="left" w:pos="400"/>
           <w:tab w:val="right" w:leader="underscore" w:pos="8299"/>
         </w:tabs>
         <w:rPr>
@@ -756,54 +713,34 @@
           <w:szCs w:val="22"/>
         </w:rPr>
       </w:pPr>
-      <w:hyperlink w:anchor="_Toc415779709" w:history="1">
+      <w:hyperlink w:anchor="_Toc415780705" w:history="1">
         <w:r>
           <w:rPr>
             <w:rStyle w:val="Kpr"/>
             <w:noProof/>
           </w:rPr>
-          <w:t>3</w:t>
-        </w:r>
-        <w:r>
-          <w:rPr>
-            <w:rFonts w:asciiTheme="minorHAnsi" w:eastAsiaTheme="minorEastAsia" w:hAnsiTheme="minorHAnsi" w:cstheme="minorBidi"/>
-            <w:b w:val="0"/>
-            <w:bCs w:val="0"/>
-            <w:i w:val="0"/>
-            <w:iCs w:val="0"/>
-            <w:noProof/>
-            <w:sz w:val="22"/>
-            <w:szCs w:val="22"/>
+          <w:t>Proposed System</w:t>
+        </w:r>
+        <w:r>
+          <w:rPr>
+            <w:noProof/>
+            <w:webHidden/>
           </w:rPr>
           <w:tab/>
         </w:r>
         <w:r>
           <w:rPr>
-            <w:rStyle w:val="Kpr"/>
-            <w:noProof/>
-          </w:rPr>
-          <w:t>Proposed System</w:t>
-        </w:r>
-        <w:r>
-          <w:rPr>
             <w:noProof/>
             <w:webHidden/>
           </w:rPr>
-          <w:tab/>
+          <w:fldChar w:fldCharType="begin"/>
         </w:r>
         <w:r>
           <w:rPr>
             <w:noProof/>
             <w:webHidden/>
           </w:rPr>
-          <w:fldChar w:fldCharType="begin"/>
-        </w:r>
-        <w:r>
-          <w:rPr>
-            <w:noProof/>
-            <w:webHidden/>
-          </w:rPr>
-          <w:instrText xml:space="preserve"> PAGEREF _Toc415779709 \h </w:instrText>
+          <w:instrText xml:space="preserve"> PAGEREF _Toc415780705 \h </w:instrText>
         </w:r>
         <w:r>
           <w:rPr>
@@ -848,7 +785,7 @@
           <w:noProof/>
         </w:rPr>
       </w:pPr>
-      <w:hyperlink w:anchor="_Toc415779710" w:history="1">
+      <w:hyperlink w:anchor="_Toc415780706" w:history="1">
         <w:r>
           <w:rPr>
             <w:rStyle w:val="Kpr"/>
@@ -891,7 +828,7 @@
             <w:noProof/>
             <w:webHidden/>
           </w:rPr>
-          <w:instrText xml:space="preserve"> PAGEREF _Toc415779710 \h </w:instrText>
+          <w:instrText xml:space="preserve"> PAGEREF _Toc415780706 \h </w:instrText>
         </w:r>
         <w:r>
           <w:rPr>
@@ -936,7 +873,7 @@
           <w:noProof/>
         </w:rPr>
       </w:pPr>
-      <w:hyperlink w:anchor="_Toc415779711" w:history="1">
+      <w:hyperlink w:anchor="_Toc415780707" w:history="1">
         <w:r>
           <w:rPr>
             <w:rStyle w:val="Kpr"/>
@@ -979,7 +916,7 @@
             <w:noProof/>
             <w:webHidden/>
           </w:rPr>
-          <w:instrText xml:space="preserve"> PAGEREF _Toc415779711 \h </w:instrText>
+          <w:instrText xml:space="preserve"> PAGEREF _Toc415780707 \h </w:instrText>
         </w:r>
         <w:r>
           <w:rPr>
@@ -1024,7 +961,7 @@
           <w:noProof/>
         </w:rPr>
       </w:pPr>
-      <w:hyperlink w:anchor="_Toc415779712" w:history="1">
+      <w:hyperlink w:anchor="_Toc415780708" w:history="1">
         <w:r>
           <w:rPr>
             <w:rStyle w:val="Kpr"/>
@@ -1067,7 +1004,7 @@
             <w:noProof/>
             <w:webHidden/>
           </w:rPr>
-          <w:instrText xml:space="preserve"> PAGEREF _Toc415779712 \h </w:instrText>
+          <w:instrText xml:space="preserve"> PAGEREF _Toc415780708 \h </w:instrText>
         </w:r>
         <w:r>
           <w:rPr>
@@ -1112,7 +1049,7 @@
           <w:noProof/>
         </w:rPr>
       </w:pPr>
-      <w:hyperlink w:anchor="_Toc415779713" w:history="1">
+      <w:hyperlink w:anchor="_Toc415780709" w:history="1">
         <w:r>
           <w:rPr>
             <w:rStyle w:val="Kpr"/>
@@ -1155,7 +1092,7 @@
             <w:noProof/>
             <w:webHidden/>
           </w:rPr>
-          <w:instrText xml:space="preserve"> PAGEREF _Toc415779713 \h </w:instrText>
+          <w:instrText xml:space="preserve"> PAGEREF _Toc415780709 \h </w:instrText>
         </w:r>
         <w:r>
           <w:rPr>
@@ -1200,7 +1137,7 @@
           <w:noProof/>
         </w:rPr>
       </w:pPr>
-      <w:hyperlink w:anchor="_Toc415779714" w:history="1">
+      <w:hyperlink w:anchor="_Toc415780710" w:history="1">
         <w:r>
           <w:rPr>
             <w:rStyle w:val="Kpr"/>
@@ -1243,7 +1180,7 @@
             <w:noProof/>
             <w:webHidden/>
           </w:rPr>
-          <w:instrText xml:space="preserve"> PAGEREF _Toc415779714 \h </w:instrText>
+          <w:instrText xml:space="preserve"> PAGEREF _Toc415780710 \h </w:instrText>
         </w:r>
         <w:r>
           <w:rPr>
@@ -1287,7 +1224,7 @@
           <w:szCs w:val="22"/>
         </w:rPr>
       </w:pPr>
-      <w:hyperlink w:anchor="_Toc415779715" w:history="1">
+      <w:hyperlink w:anchor="_Toc415780711" w:history="1">
         <w:r>
           <w:rPr>
             <w:rStyle w:val="Kpr"/>
@@ -1329,7 +1266,7 @@
             <w:noProof/>
             <w:webHidden/>
           </w:rPr>
-          <w:instrText xml:space="preserve"> PAGEREF _Toc415779715 \h </w:instrText>
+          <w:instrText xml:space="preserve"> PAGEREF _Toc415780711 \h </w:instrText>
         </w:r>
         <w:r>
           <w:rPr>
@@ -1373,7 +1310,7 @@
           <w:szCs w:val="22"/>
         </w:rPr>
       </w:pPr>
-      <w:hyperlink w:anchor="_Toc415779716" w:history="1">
+      <w:hyperlink w:anchor="_Toc415780712" w:history="1">
         <w:r>
           <w:rPr>
             <w:rStyle w:val="Kpr"/>
@@ -1415,7 +1352,7 @@
             <w:noProof/>
             <w:webHidden/>
           </w:rPr>
-          <w:instrText xml:space="preserve"> PAGEREF _Toc415779716 \h </w:instrText>
+          <w:instrText xml:space="preserve"> PAGEREF _Toc415780712 \h </w:instrText>
         </w:r>
         <w:r>
           <w:rPr>
@@ -1459,7 +1396,7 @@
           <w:szCs w:val="22"/>
         </w:rPr>
       </w:pPr>
-      <w:hyperlink w:anchor="_Toc415779717" w:history="1">
+      <w:hyperlink w:anchor="_Toc415780713" w:history="1">
         <w:r>
           <w:rPr>
             <w:rStyle w:val="Kpr"/>
@@ -1501,7 +1438,7 @@
             <w:noProof/>
             <w:webHidden/>
           </w:rPr>
-          <w:instrText xml:space="preserve"> PAGEREF _Toc415779717 \h </w:instrText>
+          <w:instrText xml:space="preserve"> PAGEREF _Toc415780713 \h </w:instrText>
         </w:r>
         <w:r>
           <w:rPr>
@@ -1545,7 +1482,7 @@
           <w:szCs w:val="22"/>
         </w:rPr>
       </w:pPr>
-      <w:hyperlink w:anchor="_Toc415779718" w:history="1">
+      <w:hyperlink w:anchor="_Toc415780714" w:history="1">
         <w:r>
           <w:rPr>
             <w:rStyle w:val="Kpr"/>
@@ -1587,7 +1524,7 @@
             <w:noProof/>
             <w:webHidden/>
           </w:rPr>
-          <w:instrText xml:space="preserve"> PAGEREF _Toc415779718 \h </w:instrText>
+          <w:instrText xml:space="preserve"> PAGEREF _Toc415780714 \h </w:instrText>
         </w:r>
         <w:r>
           <w:rPr>
@@ -1620,30 +1557,32 @@
     </w:p>
     <w:p>
       <w:pPr>
-        <w:pStyle w:val="T3"/>
+        <w:pStyle w:val="T2"/>
         <w:tabs>
-          <w:tab w:val="left" w:pos="1100"/>
+          <w:tab w:val="left" w:pos="800"/>
           <w:tab w:val="right" w:leader="underscore" w:pos="8299"/>
         </w:tabs>
         <w:rPr>
           <w:rFonts w:asciiTheme="minorHAnsi" w:eastAsiaTheme="minorEastAsia" w:hAnsiTheme="minorHAnsi" w:cstheme="minorBidi"/>
+          <w:b w:val="0"/>
+          <w:bCs w:val="0"/>
           <w:noProof/>
-          <w:szCs w:val="22"/>
-        </w:rPr>
-      </w:pPr>
-      <w:hyperlink w:anchor="_Toc415779719" w:history="1">
+        </w:rPr>
+      </w:pPr>
+      <w:hyperlink w:anchor="_Toc415780715" w:history="1">
         <w:r>
           <w:rPr>
             <w:rStyle w:val="Kpr"/>
             <w:noProof/>
           </w:rPr>
-          <w:t>1.1.5</w:t>
+          <w:t>1.6</w:t>
         </w:r>
         <w:r>
           <w:rPr>
             <w:rFonts w:asciiTheme="minorHAnsi" w:eastAsiaTheme="minorEastAsia" w:hAnsiTheme="minorHAnsi" w:cstheme="minorBidi"/>
-            <w:noProof/>
-            <w:szCs w:val="22"/>
+            <w:b w:val="0"/>
+            <w:bCs w:val="0"/>
+            <w:noProof/>
           </w:rPr>
           <w:tab/>
         </w:r>
@@ -1673,7 +1612,7 @@
             <w:noProof/>
             <w:webHidden/>
           </w:rPr>
-          <w:instrText xml:space="preserve"> PAGEREF _Toc415779719 \h </w:instrText>
+          <w:instrText xml:space="preserve"> PAGEREF _Toc415780715 \h </w:instrText>
         </w:r>
         <w:r>
           <w:rPr>
@@ -1694,76 +1633,6 @@
             <w:webHidden/>
           </w:rPr>
           <w:t>13</w:t>
-        </w:r>
-        <w:r>
-          <w:rPr>
-            <w:noProof/>
-            <w:webHidden/>
-          </w:rPr>
-          <w:fldChar w:fldCharType="end"/>
-        </w:r>
-      </w:hyperlink>
-    </w:p>
-    <w:p>
-      <w:pPr>
-        <w:pStyle w:val="T3"/>
-        <w:tabs>
-          <w:tab w:val="right" w:leader="underscore" w:pos="8299"/>
-        </w:tabs>
-        <w:rPr>
-          <w:rFonts w:asciiTheme="minorHAnsi" w:eastAsiaTheme="minorEastAsia" w:hAnsiTheme="minorHAnsi" w:cstheme="minorBidi"/>
-          <w:noProof/>
-          <w:szCs w:val="22"/>
-        </w:rPr>
-      </w:pPr>
-      <w:hyperlink w:anchor="_Toc415779720" w:history="1">
-        <w:r>
-          <w:rPr>
-            <w:rStyle w:val="Kpr"/>
-            <w:noProof/>
-          </w:rPr>
-          <w:t>Figure: Sample Simulation</w:t>
-        </w:r>
-        <w:r>
-          <w:rPr>
-            <w:noProof/>
-            <w:webHidden/>
-          </w:rPr>
-          <w:tab/>
-        </w:r>
-        <w:r>
-          <w:rPr>
-            <w:noProof/>
-            <w:webHidden/>
-          </w:rPr>
-          <w:fldChar w:fldCharType="begin"/>
-        </w:r>
-        <w:r>
-          <w:rPr>
-            <w:noProof/>
-            <w:webHidden/>
-          </w:rPr>
-          <w:instrText xml:space="preserve"> PAGEREF _Toc415779720 \h </w:instrText>
-        </w:r>
-        <w:r>
-          <w:rPr>
-            <w:noProof/>
-            <w:webHidden/>
-          </w:rPr>
-        </w:r>
-        <w:r>
-          <w:rPr>
-            <w:noProof/>
-            <w:webHidden/>
-          </w:rPr>
-          <w:fldChar w:fldCharType="separate"/>
-        </w:r>
-        <w:r>
-          <w:rPr>
-            <w:noProof/>
-            <w:webHidden/>
-          </w:rPr>
-          <w:t>14</w:t>
         </w:r>
         <w:r>
           <w:rPr>
@@ -1778,7 +1647,6 @@
       <w:pPr>
         <w:pStyle w:val="T1"/>
         <w:tabs>
-          <w:tab w:val="left" w:pos="400"/>
           <w:tab w:val="right" w:leader="underscore" w:pos="8299"/>
         </w:tabs>
         <w:rPr>
@@ -1792,170 +1660,54 @@
           <w:szCs w:val="22"/>
         </w:rPr>
       </w:pPr>
-      <w:hyperlink w:anchor="_Toc415779721" w:history="1">
+      <w:hyperlink w:anchor="_Toc415780716" w:history="1">
         <w:r>
           <w:rPr>
             <w:rStyle w:val="Kpr"/>
             <w:noProof/>
           </w:rPr>
-          <w:t>4</w:t>
-        </w:r>
-        <w:r>
-          <w:rPr>
-            <w:rFonts w:asciiTheme="minorHAnsi" w:eastAsiaTheme="minorEastAsia" w:hAnsiTheme="minorHAnsi" w:cstheme="minorBidi"/>
-            <w:b w:val="0"/>
-            <w:bCs w:val="0"/>
-            <w:i w:val="0"/>
-            <w:iCs w:val="0"/>
-            <w:noProof/>
-            <w:sz w:val="22"/>
-            <w:szCs w:val="22"/>
+          <w:t>References</w:t>
+        </w:r>
+        <w:r>
+          <w:rPr>
+            <w:noProof/>
+            <w:webHidden/>
           </w:rPr>
           <w:tab/>
         </w:r>
         <w:r>
           <w:rPr>
-            <w:rStyle w:val="Kpr"/>
-            <w:noProof/>
-          </w:rPr>
-          <w:t>Glossary</w:t>
-        </w:r>
-        <w:r>
-          <w:rPr>
             <w:noProof/>
             <w:webHidden/>
           </w:rPr>
-          <w:tab/>
+          <w:fldChar w:fldCharType="begin"/>
         </w:r>
         <w:r>
           <w:rPr>
             <w:noProof/>
             <w:webHidden/>
           </w:rPr>
-          <w:fldChar w:fldCharType="begin"/>
+          <w:instrText xml:space="preserve"> PAGEREF _Toc415780716 \h </w:instrText>
         </w:r>
         <w:r>
           <w:rPr>
             <w:noProof/>
             <w:webHidden/>
           </w:rPr>
-          <w:instrText xml:space="preserve"> PAGEREF _Toc415779721 \h </w:instrText>
         </w:r>
         <w:r>
           <w:rPr>
             <w:noProof/>
             <w:webHidden/>
           </w:rPr>
+          <w:fldChar w:fldCharType="separate"/>
         </w:r>
         <w:r>
           <w:rPr>
             <w:noProof/>
             <w:webHidden/>
           </w:rPr>
-          <w:fldChar w:fldCharType="separate"/>
-        </w:r>
-        <w:r>
-          <w:rPr>
-            <w:noProof/>
-            <w:webHidden/>
-          </w:rPr>
-          <w:t>14</w:t>
-        </w:r>
-        <w:r>
-          <w:rPr>
-            <w:noProof/>
-            <w:webHidden/>
-          </w:rPr>
-          <w:fldChar w:fldCharType="end"/>
-        </w:r>
-      </w:hyperlink>
-    </w:p>
-    <w:p>
-      <w:pPr>
-        <w:pStyle w:val="T1"/>
-        <w:tabs>
-          <w:tab w:val="left" w:pos="400"/>
-          <w:tab w:val="right" w:leader="underscore" w:pos="8299"/>
-        </w:tabs>
-        <w:rPr>
-          <w:rFonts w:asciiTheme="minorHAnsi" w:eastAsiaTheme="minorEastAsia" w:hAnsiTheme="minorHAnsi" w:cstheme="minorBidi"/>
-          <w:b w:val="0"/>
-          <w:bCs w:val="0"/>
-          <w:i w:val="0"/>
-          <w:iCs w:val="0"/>
-          <w:noProof/>
-          <w:sz w:val="22"/>
-          <w:szCs w:val="22"/>
-        </w:rPr>
-      </w:pPr>
-      <w:hyperlink w:anchor="_Toc415779722" w:history="1">
-        <w:r>
-          <w:rPr>
-            <w:rStyle w:val="Kpr"/>
-            <w:noProof/>
-          </w:rPr>
-          <w:t>5</w:t>
-        </w:r>
-        <w:r>
-          <w:rPr>
-            <w:rFonts w:asciiTheme="minorHAnsi" w:eastAsiaTheme="minorEastAsia" w:hAnsiTheme="minorHAnsi" w:cstheme="minorBidi"/>
-            <w:b w:val="0"/>
-            <w:bCs w:val="0"/>
-            <w:i w:val="0"/>
-            <w:iCs w:val="0"/>
-            <w:noProof/>
-            <w:sz w:val="22"/>
-            <w:szCs w:val="22"/>
-          </w:rPr>
-          <w:tab/>
-        </w:r>
-        <w:r>
-          <w:rPr>
-            <w:rStyle w:val="Kpr"/>
-            <w:noProof/>
-          </w:rPr>
-          <w:t>References</w:t>
-        </w:r>
-        <w:r>
-          <w:rPr>
-            <w:noProof/>
-            <w:webHidden/>
-          </w:rPr>
-          <w:tab/>
-        </w:r>
-        <w:r>
-          <w:rPr>
-            <w:noProof/>
-            <w:webHidden/>
-          </w:rPr>
-          <w:fldChar w:fldCharType="begin"/>
-        </w:r>
-        <w:r>
-          <w:rPr>
-            <w:noProof/>
-            <w:webHidden/>
-          </w:rPr>
-          <w:instrText xml:space="preserve"> PAGEREF _Toc415779722 \h </w:instrText>
-        </w:r>
-        <w:r>
-          <w:rPr>
-            <w:noProof/>
-            <w:webHidden/>
-          </w:rPr>
-        </w:r>
-        <w:r>
-          <w:rPr>
-            <w:noProof/>
-            <w:webHidden/>
-          </w:rPr>
-          <w:fldChar w:fldCharType="separate"/>
-        </w:r>
-        <w:r>
-          <w:rPr>
-            <w:noProof/>
-            <w:webHidden/>
-          </w:rPr>
-          <w:t>14</w:t>
+          <w:t>15</w:t>
         </w:r>
         <w:r>
           <w:rPr>
@@ -2039,7 +1791,7 @@
       <w:pPr>
         <w:pStyle w:val="Balk1"/>
       </w:pPr>
-      <w:bookmarkStart w:id="1" w:name="_Toc415779707"/>
+      <w:bookmarkStart w:id="1" w:name="_Toc415780703"/>
       <w:r>
         <w:t>Introduction</w:t>
       </w:r>
@@ -2254,7 +2006,7 @@
       <w:pPr>
         <w:pStyle w:val="Balk1"/>
       </w:pPr>
-      <w:bookmarkStart w:id="2" w:name="_Toc415779708"/>
+      <w:bookmarkStart w:id="2" w:name="_Toc415780704"/>
       <w:r>
         <w:t>Current System</w:t>
       </w:r>
@@ -2845,7 +2597,7 @@
       <w:pPr>
         <w:pStyle w:val="Balk1"/>
       </w:pPr>
-      <w:bookmarkStart w:id="3" w:name="_Toc415779709"/>
+      <w:bookmarkStart w:id="3" w:name="_Toc415780705"/>
       <w:r>
         <w:lastRenderedPageBreak/>
         <w:t>Proposed System</w:t>
@@ -2864,7 +2616,7 @@
       <w:pPr>
         <w:pStyle w:val="Balk2"/>
       </w:pPr>
-      <w:bookmarkStart w:id="4" w:name="_Toc415779710"/>
+      <w:bookmarkStart w:id="4" w:name="_Toc415780706"/>
       <w:r>
         <w:t>Overview</w:t>
       </w:r>
@@ -2939,7 +2691,7 @@
       <w:pPr>
         <w:pStyle w:val="Balk2"/>
       </w:pPr>
-      <w:bookmarkStart w:id="5" w:name="_Toc415779711"/>
+      <w:bookmarkStart w:id="5" w:name="_Toc415780707"/>
       <w:r>
         <w:t>Functional Requirements</w:t>
       </w:r>
@@ -3113,7 +2865,7 @@
       <w:pPr>
         <w:pStyle w:val="Balk2"/>
       </w:pPr>
-      <w:bookmarkStart w:id="6" w:name="_Toc415779712"/>
+      <w:bookmarkStart w:id="6" w:name="_Toc415780708"/>
       <w:r>
         <w:t>Non-functional Requirements</w:t>
       </w:r>
@@ -3159,7 +2911,7 @@
       <w:pPr>
         <w:pStyle w:val="Balk2"/>
       </w:pPr>
-      <w:bookmarkStart w:id="7" w:name="_Toc415779713"/>
+      <w:bookmarkStart w:id="7" w:name="_Toc415780709"/>
       <w:r>
         <w:lastRenderedPageBreak/>
         <w:t>Pseudo Requirements</w:t>
@@ -3188,7 +2940,7 @@
       <w:pPr>
         <w:pStyle w:val="Balk2"/>
       </w:pPr>
-      <w:bookmarkStart w:id="8" w:name="_Toc415779714"/>
+      <w:bookmarkStart w:id="8" w:name="_Toc415780710"/>
       <w:r>
         <w:t>System Models</w:t>
       </w:r>
@@ -3198,7 +2950,7 @@
       <w:pPr>
         <w:pStyle w:val="Balk3"/>
       </w:pPr>
-      <w:bookmarkStart w:id="9" w:name="_Toc415779715"/>
+      <w:bookmarkStart w:id="9" w:name="_Toc415780711"/>
       <w:r>
         <w:t>Scenarios</w:t>
       </w:r>
@@ -3270,7 +3022,7 @@
       <w:pPr>
         <w:pStyle w:val="Balk3"/>
       </w:pPr>
-      <w:bookmarkStart w:id="10" w:name="_Toc415779716"/>
+      <w:bookmarkStart w:id="10" w:name="_Toc415780712"/>
       <w:r>
         <w:t>Use-Case Model</w:t>
       </w:r>
@@ -3314,7 +3066,7 @@
                     <a:blip r:embed="rId26">
                       <a:extLst>
                         <a:ext uri="{28A0092B-C50C-407E-A947-70E740481C1C}">
-                          <a14:useLocalDpi xmlns:a14="http://schemas.microsoft.com/office/drawing/2010/main" xmlns:wps="http://schemas.microsoft.com/office/word/2010/wordprocessingShape" xmlns:wpi="http://schemas.microsoft.com/office/word/2010/wordprocessingInk" xmlns:wpg="http://schemas.microsoft.com/office/word/2010/wordprocessingGroup" xmlns:w14="http://schemas.microsoft.com/office/word/2010/wordml" xmlns:w="http://schemas.openxmlformats.org/wordprocessingml/2006/main" xmlns:w10="urn:schemas-microsoft-com:office:word" xmlns:wp14="http://schemas.microsoft.com/office/word/2010/wordprocessingDrawing" xmlns:v="urn:schemas-microsoft-com:vml" xmlns:o="urn:schemas-microsoft-com:office:office" xmlns:mc="http://schemas.openxmlformats.org/markup-compatibility/2006" xmlns:wpc="http://schemas.microsoft.com/office/word/2010/wordprocessingCanvas" xmlns="" val="0"/>
+                          <a14:useLocalDpi xmlns="" xmlns:wpc="http://schemas.microsoft.com/office/word/2010/wordprocessingCanvas" xmlns:mc="http://schemas.openxmlformats.org/markup-compatibility/2006" xmlns:o="urn:schemas-microsoft-com:office:office" xmlns:v="urn:schemas-microsoft-com:vml" xmlns:wp14="http://schemas.microsoft.com/office/word/2010/wordprocessingDrawing" xmlns:w10="urn:schemas-microsoft-com:office:word" xmlns:w="http://schemas.openxmlformats.org/wordprocessingml/2006/main" xmlns:w14="http://schemas.microsoft.com/office/word/2010/wordml" xmlns:wpg="http://schemas.microsoft.com/office/word/2010/wordprocessingGroup" xmlns:wpi="http://schemas.microsoft.com/office/word/2010/wordprocessingInk" xmlns:wps="http://schemas.microsoft.com/office/word/2010/wordprocessingShape" xmlns:a14="http://schemas.microsoft.com/office/drawing/2010/main" val="0"/>
                         </a:ext>
                       </a:extLst>
                     </a:blip>
@@ -4637,7 +4389,7 @@
       <w:pPr>
         <w:pStyle w:val="Balk3"/>
       </w:pPr>
-      <w:bookmarkStart w:id="12" w:name="_Toc415779717"/>
+      <w:bookmarkStart w:id="12" w:name="_Toc415780713"/>
       <w:r>
         <w:t>Object and Class Model</w:t>
       </w:r>
@@ -4677,7 +4429,7 @@
                     <a:blip r:embed="rId27">
                       <a:extLst>
                         <a:ext uri="{28A0092B-C50C-407E-A947-70E740481C1C}">
-                          <a14:useLocalDpi xmlns:a14="http://schemas.microsoft.com/office/drawing/2010/main" xmlns:wps="http://schemas.microsoft.com/office/word/2010/wordprocessingShape" xmlns:wpi="http://schemas.microsoft.com/office/word/2010/wordprocessingInk" xmlns:wpg="http://schemas.microsoft.com/office/word/2010/wordprocessingGroup" xmlns:w14="http://schemas.microsoft.com/office/word/2010/wordml" xmlns:w="http://schemas.openxmlformats.org/wordprocessingml/2006/main" xmlns:w10="urn:schemas-microsoft-com:office:word" xmlns:wp14="http://schemas.microsoft.com/office/word/2010/wordprocessingDrawing" xmlns:v="urn:schemas-microsoft-com:vml" xmlns:o="urn:schemas-microsoft-com:office:office" xmlns:mc="http://schemas.openxmlformats.org/markup-compatibility/2006" xmlns:wpc="http://schemas.microsoft.com/office/word/2010/wordprocessingCanvas" xmlns="" val="0"/>
+                          <a14:useLocalDpi xmlns="" xmlns:wpc="http://schemas.microsoft.com/office/word/2010/wordprocessingCanvas" xmlns:mc="http://schemas.openxmlformats.org/markup-compatibility/2006" xmlns:o="urn:schemas-microsoft-com:office:office" xmlns:v="urn:schemas-microsoft-com:vml" xmlns:wp14="http://schemas.microsoft.com/office/word/2010/wordprocessingDrawing" xmlns:w10="urn:schemas-microsoft-com:office:word" xmlns:w="http://schemas.openxmlformats.org/wordprocessingml/2006/main" xmlns:w14="http://schemas.microsoft.com/office/word/2010/wordml" xmlns:wpg="http://schemas.microsoft.com/office/word/2010/wordprocessingGroup" xmlns:wpi="http://schemas.microsoft.com/office/word/2010/wordprocessingInk" xmlns:wps="http://schemas.microsoft.com/office/word/2010/wordprocessingShape" xmlns:a14="http://schemas.microsoft.com/office/drawing/2010/main" val="0"/>
                         </a:ext>
                       </a:extLst>
                     </a:blip>
@@ -4758,7 +4510,7 @@
                     <a:blip r:embed="rId28">
                       <a:extLst>
                         <a:ext uri="{28A0092B-C50C-407E-A947-70E740481C1C}">
-                          <a14:useLocalDpi xmlns:a14="http://schemas.microsoft.com/office/drawing/2010/main" xmlns:wps="http://schemas.microsoft.com/office/word/2010/wordprocessingShape" xmlns:wpi="http://schemas.microsoft.com/office/word/2010/wordprocessingInk" xmlns:wpg="http://schemas.microsoft.com/office/word/2010/wordprocessingGroup" xmlns:w14="http://schemas.microsoft.com/office/word/2010/wordml" xmlns:w="http://schemas.openxmlformats.org/wordprocessingml/2006/main" xmlns:w10="urn:schemas-microsoft-com:office:word" xmlns:wp14="http://schemas.microsoft.com/office/word/2010/wordprocessingDrawing" xmlns:v="urn:schemas-microsoft-com:vml" xmlns:o="urn:schemas-microsoft-com:office:office" xmlns:mc="http://schemas.openxmlformats.org/markup-compatibility/2006" xmlns:wpc="http://schemas.microsoft.com/office/word/2010/wordprocessingCanvas" xmlns="" val="0"/>
+                          <a14:useLocalDpi xmlns="" xmlns:wpc="http://schemas.microsoft.com/office/word/2010/wordprocessingCanvas" xmlns:mc="http://schemas.openxmlformats.org/markup-compatibility/2006" xmlns:o="urn:schemas-microsoft-com:office:office" xmlns:v="urn:schemas-microsoft-com:vml" xmlns:wp14="http://schemas.microsoft.com/office/word/2010/wordprocessingDrawing" xmlns:w10="urn:schemas-microsoft-com:office:word" xmlns:w="http://schemas.openxmlformats.org/wordprocessingml/2006/main" xmlns:w14="http://schemas.microsoft.com/office/word/2010/wordml" xmlns:wpg="http://schemas.microsoft.com/office/word/2010/wordprocessingGroup" xmlns:wpi="http://schemas.microsoft.com/office/word/2010/wordprocessingInk" xmlns:wps="http://schemas.microsoft.com/office/word/2010/wordprocessingShape" xmlns:a14="http://schemas.microsoft.com/office/drawing/2010/main" val="0"/>
                         </a:ext>
                       </a:extLst>
                     </a:blip>
@@ -4824,7 +4576,7 @@
       <w:pPr>
         <w:pStyle w:val="Balk3"/>
       </w:pPr>
-      <w:bookmarkStart w:id="13" w:name="_Toc415779718"/>
+      <w:bookmarkStart w:id="13" w:name="_Toc415780714"/>
       <w:r>
         <w:t>Dynamic Models</w:t>
       </w:r>
@@ -4863,7 +4615,7 @@
                     <a:blip r:embed="rId29">
                       <a:extLst>
                         <a:ext uri="{28A0092B-C50C-407E-A947-70E740481C1C}">
-                          <a14:useLocalDpi xmlns:a14="http://schemas.microsoft.com/office/drawing/2010/main" xmlns:wps="http://schemas.microsoft.com/office/word/2010/wordprocessingShape" xmlns:wpi="http://schemas.microsoft.com/office/word/2010/wordprocessingInk" xmlns:wpg="http://schemas.microsoft.com/office/word/2010/wordprocessingGroup" xmlns:w14="http://schemas.microsoft.com/office/word/2010/wordml" xmlns:w="http://schemas.openxmlformats.org/wordprocessingml/2006/main" xmlns:w10="urn:schemas-microsoft-com:office:word" xmlns:wp14="http://schemas.microsoft.com/office/word/2010/wordprocessingDrawing" xmlns:v="urn:schemas-microsoft-com:vml" xmlns:o="urn:schemas-microsoft-com:office:office" xmlns:mc="http://schemas.openxmlformats.org/markup-compatibility/2006" xmlns:wpc="http://schemas.microsoft.com/office/word/2010/wordprocessingCanvas" xmlns="" val="0"/>
+                          <a14:useLocalDpi xmlns="" xmlns:wpc="http://schemas.microsoft.com/office/word/2010/wordprocessingCanvas" xmlns:mc="http://schemas.openxmlformats.org/markup-compatibility/2006" xmlns:o="urn:schemas-microsoft-com:office:office" xmlns:v="urn:schemas-microsoft-com:vml" xmlns:wp14="http://schemas.microsoft.com/office/word/2010/wordprocessingDrawing" xmlns:w10="urn:schemas-microsoft-com:office:word" xmlns:w="http://schemas.openxmlformats.org/wordprocessingml/2006/main" xmlns:w14="http://schemas.microsoft.com/office/word/2010/wordml" xmlns:wpg="http://schemas.microsoft.com/office/word/2010/wordprocessingGroup" xmlns:wpi="http://schemas.microsoft.com/office/word/2010/wordprocessingInk" xmlns:wps="http://schemas.microsoft.com/office/word/2010/wordprocessingShape" xmlns:a14="http://schemas.microsoft.com/office/drawing/2010/main" val="0"/>
                         </a:ext>
                       </a:extLst>
                     </a:blip>
@@ -4999,7 +4751,7 @@
                     <a:blip r:embed="rId30">
                       <a:extLst>
                         <a:ext uri="{28A0092B-C50C-407E-A947-70E740481C1C}">
-                          <a14:useLocalDpi xmlns:a14="http://schemas.microsoft.com/office/drawing/2010/main" xmlns:wps="http://schemas.microsoft.com/office/word/2010/wordprocessingShape" xmlns:wpi="http://schemas.microsoft.com/office/word/2010/wordprocessingInk" xmlns:wpg="http://schemas.microsoft.com/office/word/2010/wordprocessingGroup" xmlns:w14="http://schemas.microsoft.com/office/word/2010/wordml" xmlns:w="http://schemas.openxmlformats.org/wordprocessingml/2006/main" xmlns:w10="urn:schemas-microsoft-com:office:word" xmlns:wp14="http://schemas.microsoft.com/office/word/2010/wordprocessingDrawing" xmlns:v="urn:schemas-microsoft-com:vml" xmlns:o="urn:schemas-microsoft-com:office:office" xmlns:mc="http://schemas.openxmlformats.org/markup-compatibility/2006" xmlns:wpc="http://schemas.microsoft.com/office/word/2010/wordprocessingCanvas" xmlns="" val="0"/>
+                          <a14:useLocalDpi xmlns="" xmlns:wpc="http://schemas.microsoft.com/office/word/2010/wordprocessingCanvas" xmlns:mc="http://schemas.openxmlformats.org/markup-compatibility/2006" xmlns:o="urn:schemas-microsoft-com:office:office" xmlns:v="urn:schemas-microsoft-com:vml" xmlns:wp14="http://schemas.microsoft.com/office/word/2010/wordprocessingDrawing" xmlns:w10="urn:schemas-microsoft-com:office:word" xmlns:w="http://schemas.openxmlformats.org/wordprocessingml/2006/main" xmlns:w14="http://schemas.microsoft.com/office/word/2010/wordml" xmlns:wpg="http://schemas.microsoft.com/office/word/2010/wordprocessingGroup" xmlns:wpi="http://schemas.microsoft.com/office/word/2010/wordprocessingInk" xmlns:wps="http://schemas.microsoft.com/office/word/2010/wordprocessingShape" xmlns:a14="http://schemas.microsoft.com/office/drawing/2010/main" val="0"/>
                         </a:ext>
                       </a:extLst>
                     </a:blip>
@@ -5174,7 +4926,7 @@
                     <a:blip r:embed="rId31">
                       <a:extLst>
                         <a:ext uri="{28A0092B-C50C-407E-A947-70E740481C1C}">
-                          <a14:useLocalDpi xmlns:a14="http://schemas.microsoft.com/office/drawing/2010/main" xmlns:wps="http://schemas.microsoft.com/office/word/2010/wordprocessingShape" xmlns:wpi="http://schemas.microsoft.com/office/word/2010/wordprocessingInk" xmlns:wpg="http://schemas.microsoft.com/office/word/2010/wordprocessingGroup" xmlns:w14="http://schemas.microsoft.com/office/word/2010/wordml" xmlns:w="http://schemas.openxmlformats.org/wordprocessingml/2006/main" xmlns:w10="urn:schemas-microsoft-com:office:word" xmlns:wp14="http://schemas.microsoft.com/office/word/2010/wordprocessingDrawing" xmlns:v="urn:schemas-microsoft-com:vml" xmlns:o="urn:schemas-microsoft-com:office:office" xmlns:mc="http://schemas.openxmlformats.org/markup-compatibility/2006" xmlns:wpc="http://schemas.microsoft.com/office/word/2010/wordprocessingCanvas" xmlns="" val="0"/>
+                          <a14:useLocalDpi xmlns="" xmlns:wpc="http://schemas.microsoft.com/office/word/2010/wordprocessingCanvas" xmlns:mc="http://schemas.openxmlformats.org/markup-compatibility/2006" xmlns:o="urn:schemas-microsoft-com:office:office" xmlns:v="urn:schemas-microsoft-com:vml" xmlns:wp14="http://schemas.microsoft.com/office/word/2010/wordprocessingDrawing" xmlns:w10="urn:schemas-microsoft-com:office:word" xmlns:w="http://schemas.openxmlformats.org/wordprocessingml/2006/main" xmlns:w14="http://schemas.microsoft.com/office/word/2010/wordml" xmlns:wpg="http://schemas.microsoft.com/office/word/2010/wordprocessingGroup" xmlns:wpi="http://schemas.microsoft.com/office/word/2010/wordprocessingInk" xmlns:wps="http://schemas.microsoft.com/office/word/2010/wordprocessingShape" xmlns:a14="http://schemas.microsoft.com/office/drawing/2010/main" val="0"/>
                         </a:ext>
                       </a:extLst>
                     </a:blip>
@@ -5237,7 +4989,7 @@
       <w:pPr>
         <w:pStyle w:val="Balk2"/>
       </w:pPr>
-      <w:bookmarkStart w:id="17" w:name="_Toc415779719"/>
+      <w:bookmarkStart w:id="17" w:name="_Toc415780715"/>
       <w:r>
         <w:t>User Interface</w:t>
       </w:r>
@@ -5285,7 +5037,7 @@
                     <a:blip r:embed="rId32">
                       <a:extLst>
                         <a:ext uri="{28A0092B-C50C-407E-A947-70E740481C1C}">
-                          <a14:useLocalDpi xmlns:a14="http://schemas.microsoft.com/office/drawing/2010/main" xmlns:wps="http://schemas.microsoft.com/office/word/2010/wordprocessingShape" xmlns:wpi="http://schemas.microsoft.com/office/word/2010/wordprocessingInk" xmlns:wpg="http://schemas.microsoft.com/office/word/2010/wordprocessingGroup" xmlns:w14="http://schemas.microsoft.com/office/word/2010/wordml" xmlns:w="http://schemas.openxmlformats.org/wordprocessingml/2006/main" xmlns:w10="urn:schemas-microsoft-com:office:word" xmlns:wp14="http://schemas.microsoft.com/office/word/2010/wordprocessingDrawing" xmlns:v="urn:schemas-microsoft-com:vml" xmlns:o="urn:schemas-microsoft-com:office:office" xmlns:mc="http://schemas.openxmlformats.org/markup-compatibility/2006" xmlns:wpc="http://schemas.microsoft.com/office/word/2010/wordprocessingCanvas" xmlns="" val="0"/>
+                          <a14:useLocalDpi xmlns="" xmlns:wpc="http://schemas.microsoft.com/office/word/2010/wordprocessingCanvas" xmlns:mc="http://schemas.openxmlformats.org/markup-compatibility/2006" xmlns:o="urn:schemas-microsoft-com:office:office" xmlns:v="urn:schemas-microsoft-com:vml" xmlns:wp14="http://schemas.microsoft.com/office/word/2010/wordprocessingDrawing" xmlns:w10="urn:schemas-microsoft-com:office:word" xmlns:w="http://schemas.openxmlformats.org/wordprocessingml/2006/main" xmlns:w14="http://schemas.microsoft.com/office/word/2010/wordml" xmlns:wpg="http://schemas.microsoft.com/office/word/2010/wordprocessingGroup" xmlns:wpi="http://schemas.microsoft.com/office/word/2010/wordprocessingInk" xmlns:wps="http://schemas.microsoft.com/office/word/2010/wordprocessingShape" xmlns:a14="http://schemas.microsoft.com/office/drawing/2010/main" val="0"/>
                         </a:ext>
                       </a:extLst>
                     </a:blip>
@@ -5363,7 +5115,7 @@
                     <a:blip r:embed="rId33">
                       <a:extLst>
                         <a:ext uri="{28A0092B-C50C-407E-A947-70E740481C1C}">
-                          <a14:useLocalDpi xmlns:a14="http://schemas.microsoft.com/office/drawing/2010/main" xmlns:wps="http://schemas.microsoft.com/office/word/2010/wordprocessingShape" xmlns:wpi="http://schemas.microsoft.com/office/word/2010/wordprocessingInk" xmlns:wpg="http://schemas.microsoft.com/office/word/2010/wordprocessingGroup" xmlns:w14="http://schemas.microsoft.com/office/word/2010/wordml" xmlns:w="http://schemas.openxmlformats.org/wordprocessingml/2006/main" xmlns:w10="urn:schemas-microsoft-com:office:word" xmlns:wp14="http://schemas.microsoft.com/office/word/2010/wordprocessingDrawing" xmlns:v="urn:schemas-microsoft-com:vml" xmlns:o="urn:schemas-microsoft-com:office:office" xmlns:mc="http://schemas.openxmlformats.org/markup-compatibility/2006" xmlns:wpc="http://schemas.microsoft.com/office/word/2010/wordprocessingCanvas" xmlns="" val="0"/>
+                          <a14:useLocalDpi xmlns="" xmlns:wpc="http://schemas.microsoft.com/office/word/2010/wordprocessingCanvas" xmlns:mc="http://schemas.openxmlformats.org/markup-compatibility/2006" xmlns:o="urn:schemas-microsoft-com:office:office" xmlns:v="urn:schemas-microsoft-com:vml" xmlns:wp14="http://schemas.microsoft.com/office/word/2010/wordprocessingDrawing" xmlns:w10="urn:schemas-microsoft-com:office:word" xmlns:w="http://schemas.openxmlformats.org/wordprocessingml/2006/main" xmlns:w14="http://schemas.microsoft.com/office/word/2010/wordml" xmlns:wpg="http://schemas.microsoft.com/office/word/2010/wordprocessingGroup" xmlns:wpi="http://schemas.microsoft.com/office/word/2010/wordprocessingInk" xmlns:wps="http://schemas.microsoft.com/office/word/2010/wordprocessingShape" xmlns:a14="http://schemas.microsoft.com/office/drawing/2010/main" val="0"/>
                         </a:ext>
                       </a:extLst>
                     </a:blip>
@@ -5419,7 +5171,6 @@
           <w:szCs w:val="24"/>
         </w:rPr>
       </w:pPr>
-      <w:bookmarkStart w:id="18" w:name="_Toc415779722"/>
       <w:r>
         <w:br w:type="page"/>
       </w:r>
@@ -5428,6 +5179,7 @@
       <w:pPr>
         <w:pStyle w:val="Balk1"/>
       </w:pPr>
+      <w:bookmarkStart w:id="18" w:name="_Toc415780716"/>
       <w:r>
         <w:lastRenderedPageBreak/>
         <w:t>References</w:t>
@@ -5541,7 +5293,7 @@
         <w:rStyle w:val="SayfaNumaras"/>
         <w:noProof/>
       </w:rPr>
-      <w:t>14</w:t>
+      <w:t>15</w:t>
     </w:r>
     <w:r>
       <w:rPr>
@@ -9175,6 +8927,7 @@
   <w:style w:type="character" w:default="1" w:styleId="VarsaylanParagrafYazTipi">
     <w:name w:val="Default Paragraph Font"/>
     <w:uiPriority w:val="1"/>
+    <w:semiHidden/>
     <w:unhideWhenUsed/>
   </w:style>
   <w:style w:type="table" w:default="1" w:styleId="NormalTablo">

</xml_diff>

<commit_message>
Startet writing test. Implementing some required methods on the fly.
</commit_message>
<xml_diff>
--- a/reports/RSimAnalysisReport_Revised.docx
+++ b/reports/RSimAnalysisReport_Revised.docx
@@ -3066,7 +3066,7 @@
                     <a:blip r:embed="rId26">
                       <a:extLst>
                         <a:ext uri="{28A0092B-C50C-407E-A947-70E740481C1C}">
-                          <a14:useLocalDpi xmlns="" xmlns:wpc="http://schemas.microsoft.com/office/word/2010/wordprocessingCanvas" xmlns:mc="http://schemas.openxmlformats.org/markup-compatibility/2006" xmlns:o="urn:schemas-microsoft-com:office:office" xmlns:v="urn:schemas-microsoft-com:vml" xmlns:wp14="http://schemas.microsoft.com/office/word/2010/wordprocessingDrawing" xmlns:w10="urn:schemas-microsoft-com:office:word" xmlns:w="http://schemas.openxmlformats.org/wordprocessingml/2006/main" xmlns:w14="http://schemas.microsoft.com/office/word/2010/wordml" xmlns:wpg="http://schemas.microsoft.com/office/word/2010/wordprocessingGroup" xmlns:wpi="http://schemas.microsoft.com/office/word/2010/wordprocessingInk" xmlns:wps="http://schemas.microsoft.com/office/word/2010/wordprocessingShape" xmlns:a14="http://schemas.microsoft.com/office/drawing/2010/main" val="0"/>
+                          <a14:useLocalDpi xmlns:a14="http://schemas.microsoft.com/office/drawing/2010/main" xmlns:wps="http://schemas.microsoft.com/office/word/2010/wordprocessingShape" xmlns:wpi="http://schemas.microsoft.com/office/word/2010/wordprocessingInk" xmlns:wpg="http://schemas.microsoft.com/office/word/2010/wordprocessingGroup" xmlns:w14="http://schemas.microsoft.com/office/word/2010/wordml" xmlns:w="http://schemas.openxmlformats.org/wordprocessingml/2006/main" xmlns:w10="urn:schemas-microsoft-com:office:word" xmlns:wp14="http://schemas.microsoft.com/office/word/2010/wordprocessingDrawing" xmlns:v="urn:schemas-microsoft-com:vml" xmlns:o="urn:schemas-microsoft-com:office:office" xmlns:mc="http://schemas.openxmlformats.org/markup-compatibility/2006" xmlns:wpc="http://schemas.microsoft.com/office/word/2010/wordprocessingCanvas" xmlns="" val="0"/>
                         </a:ext>
                       </a:extLst>
                     </a:blip>
@@ -4429,7 +4429,7 @@
                     <a:blip r:embed="rId27">
                       <a:extLst>
                         <a:ext uri="{28A0092B-C50C-407E-A947-70E740481C1C}">
-                          <a14:useLocalDpi xmlns="" xmlns:wpc="http://schemas.microsoft.com/office/word/2010/wordprocessingCanvas" xmlns:mc="http://schemas.openxmlformats.org/markup-compatibility/2006" xmlns:o="urn:schemas-microsoft-com:office:office" xmlns:v="urn:schemas-microsoft-com:vml" xmlns:wp14="http://schemas.microsoft.com/office/word/2010/wordprocessingDrawing" xmlns:w10="urn:schemas-microsoft-com:office:word" xmlns:w="http://schemas.openxmlformats.org/wordprocessingml/2006/main" xmlns:w14="http://schemas.microsoft.com/office/word/2010/wordml" xmlns:wpg="http://schemas.microsoft.com/office/word/2010/wordprocessingGroup" xmlns:wpi="http://schemas.microsoft.com/office/word/2010/wordprocessingInk" xmlns:wps="http://schemas.microsoft.com/office/word/2010/wordprocessingShape" xmlns:a14="http://schemas.microsoft.com/office/drawing/2010/main" val="0"/>
+                          <a14:useLocalDpi xmlns:a14="http://schemas.microsoft.com/office/drawing/2010/main" xmlns:wps="http://schemas.microsoft.com/office/word/2010/wordprocessingShape" xmlns:wpi="http://schemas.microsoft.com/office/word/2010/wordprocessingInk" xmlns:wpg="http://schemas.microsoft.com/office/word/2010/wordprocessingGroup" xmlns:w14="http://schemas.microsoft.com/office/word/2010/wordml" xmlns:w="http://schemas.openxmlformats.org/wordprocessingml/2006/main" xmlns:w10="urn:schemas-microsoft-com:office:word" xmlns:wp14="http://schemas.microsoft.com/office/word/2010/wordprocessingDrawing" xmlns:v="urn:schemas-microsoft-com:vml" xmlns:o="urn:schemas-microsoft-com:office:office" xmlns:mc="http://schemas.openxmlformats.org/markup-compatibility/2006" xmlns:wpc="http://schemas.microsoft.com/office/word/2010/wordprocessingCanvas" xmlns="" val="0"/>
                         </a:ext>
                       </a:extLst>
                     </a:blip>
@@ -4510,7 +4510,7 @@
                     <a:blip r:embed="rId28">
                       <a:extLst>
                         <a:ext uri="{28A0092B-C50C-407E-A947-70E740481C1C}">
-                          <a14:useLocalDpi xmlns="" xmlns:wpc="http://schemas.microsoft.com/office/word/2010/wordprocessingCanvas" xmlns:mc="http://schemas.openxmlformats.org/markup-compatibility/2006" xmlns:o="urn:schemas-microsoft-com:office:office" xmlns:v="urn:schemas-microsoft-com:vml" xmlns:wp14="http://schemas.microsoft.com/office/word/2010/wordprocessingDrawing" xmlns:w10="urn:schemas-microsoft-com:office:word" xmlns:w="http://schemas.openxmlformats.org/wordprocessingml/2006/main" xmlns:w14="http://schemas.microsoft.com/office/word/2010/wordml" xmlns:wpg="http://schemas.microsoft.com/office/word/2010/wordprocessingGroup" xmlns:wpi="http://schemas.microsoft.com/office/word/2010/wordprocessingInk" xmlns:wps="http://schemas.microsoft.com/office/word/2010/wordprocessingShape" xmlns:a14="http://schemas.microsoft.com/office/drawing/2010/main" val="0"/>
+                          <a14:useLocalDpi xmlns:a14="http://schemas.microsoft.com/office/drawing/2010/main" xmlns:wps="http://schemas.microsoft.com/office/word/2010/wordprocessingShape" xmlns:wpi="http://schemas.microsoft.com/office/word/2010/wordprocessingInk" xmlns:wpg="http://schemas.microsoft.com/office/word/2010/wordprocessingGroup" xmlns:w14="http://schemas.microsoft.com/office/word/2010/wordml" xmlns:w="http://schemas.openxmlformats.org/wordprocessingml/2006/main" xmlns:w10="urn:schemas-microsoft-com:office:word" xmlns:wp14="http://schemas.microsoft.com/office/word/2010/wordprocessingDrawing" xmlns:v="urn:schemas-microsoft-com:vml" xmlns:o="urn:schemas-microsoft-com:office:office" xmlns:mc="http://schemas.openxmlformats.org/markup-compatibility/2006" xmlns:wpc="http://schemas.microsoft.com/office/word/2010/wordprocessingCanvas" xmlns="" val="0"/>
                         </a:ext>
                       </a:extLst>
                     </a:blip>
@@ -4615,7 +4615,7 @@
                     <a:blip r:embed="rId29">
                       <a:extLst>
                         <a:ext uri="{28A0092B-C50C-407E-A947-70E740481C1C}">
-                          <a14:useLocalDpi xmlns="" xmlns:wpc="http://schemas.microsoft.com/office/word/2010/wordprocessingCanvas" xmlns:mc="http://schemas.openxmlformats.org/markup-compatibility/2006" xmlns:o="urn:schemas-microsoft-com:office:office" xmlns:v="urn:schemas-microsoft-com:vml" xmlns:wp14="http://schemas.microsoft.com/office/word/2010/wordprocessingDrawing" xmlns:w10="urn:schemas-microsoft-com:office:word" xmlns:w="http://schemas.openxmlformats.org/wordprocessingml/2006/main" xmlns:w14="http://schemas.microsoft.com/office/word/2010/wordml" xmlns:wpg="http://schemas.microsoft.com/office/word/2010/wordprocessingGroup" xmlns:wpi="http://schemas.microsoft.com/office/word/2010/wordprocessingInk" xmlns:wps="http://schemas.microsoft.com/office/word/2010/wordprocessingShape" xmlns:a14="http://schemas.microsoft.com/office/drawing/2010/main" val="0"/>
+                          <a14:useLocalDpi xmlns:a14="http://schemas.microsoft.com/office/drawing/2010/main" xmlns:wps="http://schemas.microsoft.com/office/word/2010/wordprocessingShape" xmlns:wpi="http://schemas.microsoft.com/office/word/2010/wordprocessingInk" xmlns:wpg="http://schemas.microsoft.com/office/word/2010/wordprocessingGroup" xmlns:w14="http://schemas.microsoft.com/office/word/2010/wordml" xmlns:w="http://schemas.openxmlformats.org/wordprocessingml/2006/main" xmlns:w10="urn:schemas-microsoft-com:office:word" xmlns:wp14="http://schemas.microsoft.com/office/word/2010/wordprocessingDrawing" xmlns:v="urn:schemas-microsoft-com:vml" xmlns:o="urn:schemas-microsoft-com:office:office" xmlns:mc="http://schemas.openxmlformats.org/markup-compatibility/2006" xmlns:wpc="http://schemas.microsoft.com/office/word/2010/wordprocessingCanvas" xmlns="" val="0"/>
                         </a:ext>
                       </a:extLst>
                     </a:blip>
@@ -4751,7 +4751,7 @@
                     <a:blip r:embed="rId30">
                       <a:extLst>
                         <a:ext uri="{28A0092B-C50C-407E-A947-70E740481C1C}">
-                          <a14:useLocalDpi xmlns="" xmlns:wpc="http://schemas.microsoft.com/office/word/2010/wordprocessingCanvas" xmlns:mc="http://schemas.openxmlformats.org/markup-compatibility/2006" xmlns:o="urn:schemas-microsoft-com:office:office" xmlns:v="urn:schemas-microsoft-com:vml" xmlns:wp14="http://schemas.microsoft.com/office/word/2010/wordprocessingDrawing" xmlns:w10="urn:schemas-microsoft-com:office:word" xmlns:w="http://schemas.openxmlformats.org/wordprocessingml/2006/main" xmlns:w14="http://schemas.microsoft.com/office/word/2010/wordml" xmlns:wpg="http://schemas.microsoft.com/office/word/2010/wordprocessingGroup" xmlns:wpi="http://schemas.microsoft.com/office/word/2010/wordprocessingInk" xmlns:wps="http://schemas.microsoft.com/office/word/2010/wordprocessingShape" xmlns:a14="http://schemas.microsoft.com/office/drawing/2010/main" val="0"/>
+                          <a14:useLocalDpi xmlns:a14="http://schemas.microsoft.com/office/drawing/2010/main" xmlns:wps="http://schemas.microsoft.com/office/word/2010/wordprocessingShape" xmlns:wpi="http://schemas.microsoft.com/office/word/2010/wordprocessingInk" xmlns:wpg="http://schemas.microsoft.com/office/word/2010/wordprocessingGroup" xmlns:w14="http://schemas.microsoft.com/office/word/2010/wordml" xmlns:w="http://schemas.openxmlformats.org/wordprocessingml/2006/main" xmlns:w10="urn:schemas-microsoft-com:office:word" xmlns:wp14="http://schemas.microsoft.com/office/word/2010/wordprocessingDrawing" xmlns:v="urn:schemas-microsoft-com:vml" xmlns:o="urn:schemas-microsoft-com:office:office" xmlns:mc="http://schemas.openxmlformats.org/markup-compatibility/2006" xmlns:wpc="http://schemas.microsoft.com/office/word/2010/wordprocessingCanvas" xmlns="" val="0"/>
                         </a:ext>
                       </a:extLst>
                     </a:blip>
@@ -4926,7 +4926,7 @@
                     <a:blip r:embed="rId31">
                       <a:extLst>
                         <a:ext uri="{28A0092B-C50C-407E-A947-70E740481C1C}">
-                          <a14:useLocalDpi xmlns="" xmlns:wpc="http://schemas.microsoft.com/office/word/2010/wordprocessingCanvas" xmlns:mc="http://schemas.openxmlformats.org/markup-compatibility/2006" xmlns:o="urn:schemas-microsoft-com:office:office" xmlns:v="urn:schemas-microsoft-com:vml" xmlns:wp14="http://schemas.microsoft.com/office/word/2010/wordprocessingDrawing" xmlns:w10="urn:schemas-microsoft-com:office:word" xmlns:w="http://schemas.openxmlformats.org/wordprocessingml/2006/main" xmlns:w14="http://schemas.microsoft.com/office/word/2010/wordml" xmlns:wpg="http://schemas.microsoft.com/office/word/2010/wordprocessingGroup" xmlns:wpi="http://schemas.microsoft.com/office/word/2010/wordprocessingInk" xmlns:wps="http://schemas.microsoft.com/office/word/2010/wordprocessingShape" xmlns:a14="http://schemas.microsoft.com/office/drawing/2010/main" val="0"/>
+                          <a14:useLocalDpi xmlns:a14="http://schemas.microsoft.com/office/drawing/2010/main" xmlns:wps="http://schemas.microsoft.com/office/word/2010/wordprocessingShape" xmlns:wpi="http://schemas.microsoft.com/office/word/2010/wordprocessingInk" xmlns:wpg="http://schemas.microsoft.com/office/word/2010/wordprocessingGroup" xmlns:w14="http://schemas.microsoft.com/office/word/2010/wordml" xmlns:w="http://schemas.openxmlformats.org/wordprocessingml/2006/main" xmlns:w10="urn:schemas-microsoft-com:office:word" xmlns:wp14="http://schemas.microsoft.com/office/word/2010/wordprocessingDrawing" xmlns:v="urn:schemas-microsoft-com:vml" xmlns:o="urn:schemas-microsoft-com:office:office" xmlns:mc="http://schemas.openxmlformats.org/markup-compatibility/2006" xmlns:wpc="http://schemas.microsoft.com/office/word/2010/wordprocessingCanvas" xmlns="" val="0"/>
                         </a:ext>
                       </a:extLst>
                     </a:blip>
@@ -5037,7 +5037,7 @@
                     <a:blip r:embed="rId32">
                       <a:extLst>
                         <a:ext uri="{28A0092B-C50C-407E-A947-70E740481C1C}">
-                          <a14:useLocalDpi xmlns="" xmlns:wpc="http://schemas.microsoft.com/office/word/2010/wordprocessingCanvas" xmlns:mc="http://schemas.openxmlformats.org/markup-compatibility/2006" xmlns:o="urn:schemas-microsoft-com:office:office" xmlns:v="urn:schemas-microsoft-com:vml" xmlns:wp14="http://schemas.microsoft.com/office/word/2010/wordprocessingDrawing" xmlns:w10="urn:schemas-microsoft-com:office:word" xmlns:w="http://schemas.openxmlformats.org/wordprocessingml/2006/main" xmlns:w14="http://schemas.microsoft.com/office/word/2010/wordml" xmlns:wpg="http://schemas.microsoft.com/office/word/2010/wordprocessingGroup" xmlns:wpi="http://schemas.microsoft.com/office/word/2010/wordprocessingInk" xmlns:wps="http://schemas.microsoft.com/office/word/2010/wordprocessingShape" xmlns:a14="http://schemas.microsoft.com/office/drawing/2010/main" val="0"/>
+                          <a14:useLocalDpi xmlns:a14="http://schemas.microsoft.com/office/drawing/2010/main" xmlns:wps="http://schemas.microsoft.com/office/word/2010/wordprocessingShape" xmlns:wpi="http://schemas.microsoft.com/office/word/2010/wordprocessingInk" xmlns:wpg="http://schemas.microsoft.com/office/word/2010/wordprocessingGroup" xmlns:w14="http://schemas.microsoft.com/office/word/2010/wordml" xmlns:w="http://schemas.openxmlformats.org/wordprocessingml/2006/main" xmlns:w10="urn:schemas-microsoft-com:office:word" xmlns:wp14="http://schemas.microsoft.com/office/word/2010/wordprocessingDrawing" xmlns:v="urn:schemas-microsoft-com:vml" xmlns:o="urn:schemas-microsoft-com:office:office" xmlns:mc="http://schemas.openxmlformats.org/markup-compatibility/2006" xmlns:wpc="http://schemas.microsoft.com/office/word/2010/wordprocessingCanvas" xmlns="" val="0"/>
                         </a:ext>
                       </a:extLst>
                     </a:blip>
@@ -5115,7 +5115,7 @@
                     <a:blip r:embed="rId33">
                       <a:extLst>
                         <a:ext uri="{28A0092B-C50C-407E-A947-70E740481C1C}">
-                          <a14:useLocalDpi xmlns="" xmlns:wpc="http://schemas.microsoft.com/office/word/2010/wordprocessingCanvas" xmlns:mc="http://schemas.openxmlformats.org/markup-compatibility/2006" xmlns:o="urn:schemas-microsoft-com:office:office" xmlns:v="urn:schemas-microsoft-com:vml" xmlns:wp14="http://schemas.microsoft.com/office/word/2010/wordprocessingDrawing" xmlns:w10="urn:schemas-microsoft-com:office:word" xmlns:w="http://schemas.openxmlformats.org/wordprocessingml/2006/main" xmlns:w14="http://schemas.microsoft.com/office/word/2010/wordml" xmlns:wpg="http://schemas.microsoft.com/office/word/2010/wordprocessingGroup" xmlns:wpi="http://schemas.microsoft.com/office/word/2010/wordprocessingInk" xmlns:wps="http://schemas.microsoft.com/office/word/2010/wordprocessingShape" xmlns:a14="http://schemas.microsoft.com/office/drawing/2010/main" val="0"/>
+                          <a14:useLocalDpi xmlns:a14="http://schemas.microsoft.com/office/drawing/2010/main" xmlns:wps="http://schemas.microsoft.com/office/word/2010/wordprocessingShape" xmlns:wpi="http://schemas.microsoft.com/office/word/2010/wordprocessingInk" xmlns:wpg="http://schemas.microsoft.com/office/word/2010/wordprocessingGroup" xmlns:w14="http://schemas.microsoft.com/office/word/2010/wordml" xmlns:w="http://schemas.openxmlformats.org/wordprocessingml/2006/main" xmlns:w10="urn:schemas-microsoft-com:office:word" xmlns:wp14="http://schemas.microsoft.com/office/word/2010/wordprocessingDrawing" xmlns:v="urn:schemas-microsoft-com:vml" xmlns:o="urn:schemas-microsoft-com:office:office" xmlns:mc="http://schemas.openxmlformats.org/markup-compatibility/2006" xmlns:wpc="http://schemas.microsoft.com/office/word/2010/wordprocessingCanvas" xmlns="" val="0"/>
                         </a:ext>
                       </a:extLst>
                     </a:blip>

</xml_diff>